<commit_message>
actions, switchto, reusable functions, created customer
</commit_message>
<xml_diff>
--- a/Assignments.docx
+++ b/Assignments.docx
@@ -193,12 +193,14 @@
                 <w:lang w:val="en-IN"/>
               </w:rPr>
             </w:pPr>
+            <w:proofErr w:type="spellStart"/>
             <w:r>
               <w:rPr>
                 <w:lang w:val="en-IN"/>
               </w:rPr>
               <w:t>Xpath</w:t>
             </w:r>
+            <w:proofErr w:type="spellEnd"/>
           </w:p>
         </w:tc>
         <w:tc>
@@ -311,12 +313,14 @@
                 <w:lang w:val="en-IN"/>
               </w:rPr>
             </w:pPr>
+            <w:proofErr w:type="spellStart"/>
             <w:r>
               <w:rPr>
                 <w:lang w:val="en-IN"/>
               </w:rPr>
               <w:t>Xpath</w:t>
             </w:r>
+            <w:proofErr w:type="spellEnd"/>
           </w:p>
         </w:tc>
         <w:tc>
@@ -427,12 +431,14 @@
                 <w:lang w:val="en-IN"/>
               </w:rPr>
             </w:pPr>
+            <w:proofErr w:type="spellStart"/>
             <w:r>
               <w:rPr>
                 <w:lang w:val="en-IN"/>
               </w:rPr>
               <w:t>Xpath</w:t>
             </w:r>
+            <w:proofErr w:type="spellEnd"/>
           </w:p>
         </w:tc>
         <w:tc>
@@ -542,12 +548,14 @@
                 <w:lang w:val="en-IN"/>
               </w:rPr>
             </w:pPr>
+            <w:proofErr w:type="spellStart"/>
             <w:r>
               <w:rPr>
                 <w:lang w:val="en-IN"/>
               </w:rPr>
               <w:t>Xpath</w:t>
             </w:r>
+            <w:proofErr w:type="spellEnd"/>
           </w:p>
         </w:tc>
         <w:tc>
@@ -565,8 +573,30 @@
               <w:rPr>
                 <w:lang w:val="en-IN"/>
               </w:rPr>
-              <w:t>4. Explore actitime and write xpath</w:t>
-            </w:r>
+              <w:t xml:space="preserve">4. Explore </w:t>
+            </w:r>
+            <w:proofErr w:type="spellStart"/>
+            <w:r>
+              <w:rPr>
+                <w:lang w:val="en-IN"/>
+              </w:rPr>
+              <w:t>actitime</w:t>
+            </w:r>
+            <w:proofErr w:type="spellEnd"/>
+            <w:r>
+              <w:rPr>
+                <w:lang w:val="en-IN"/>
+              </w:rPr>
+              <w:t xml:space="preserve"> and write </w:t>
+            </w:r>
+            <w:proofErr w:type="spellStart"/>
+            <w:r>
+              <w:rPr>
+                <w:lang w:val="en-IN"/>
+              </w:rPr>
+              <w:t>xpath</w:t>
+            </w:r>
+            <w:proofErr w:type="spellEnd"/>
           </w:p>
         </w:tc>
         <w:tc>
@@ -673,7 +703,21 @@
               <w:rPr>
                 <w:lang w:val="en-IN"/>
               </w:rPr>
-              <w:t>1. print all suggestions displayed in actitime app</w:t>
+              <w:t xml:space="preserve">1. print all suggestions displayed in </w:t>
+            </w:r>
+            <w:proofErr w:type="spellStart"/>
+            <w:r>
+              <w:rPr>
+                <w:lang w:val="en-IN"/>
+              </w:rPr>
+              <w:t>actitime</w:t>
+            </w:r>
+            <w:proofErr w:type="spellEnd"/>
+            <w:r>
+              <w:rPr>
+                <w:lang w:val="en-IN"/>
+              </w:rPr>
+              <w:t xml:space="preserve"> app</w:t>
             </w:r>
           </w:p>
         </w:tc>
@@ -774,7 +818,21 @@
               <w:rPr>
                 <w:lang w:val="en-IN"/>
               </w:rPr>
-              <w:t xml:space="preserve">1. print all suggestions displayed in address field formy app. </w:t>
+              <w:t xml:space="preserve">1. print all suggestions displayed in address field </w:t>
+            </w:r>
+            <w:proofErr w:type="spellStart"/>
+            <w:r>
+              <w:rPr>
+                <w:lang w:val="en-IN"/>
+              </w:rPr>
+              <w:t>formy</w:t>
+            </w:r>
+            <w:proofErr w:type="spellEnd"/>
+            <w:r>
+              <w:rPr>
+                <w:lang w:val="en-IN"/>
+              </w:rPr>
+              <w:t xml:space="preserve"> app. </w:t>
             </w:r>
             <w:r>
               <w:rPr>
@@ -837,11 +895,13 @@
           <w:p>
             <w:pPr>
               <w:rPr>
-                <w:lang w:val="en-IN"/>
-              </w:rPr>
-            </w:pPr>
-            <w:r>
-              <w:rPr>
+                <w:color w:val="FF0000"/>
+                <w:lang w:val="en-IN"/>
+              </w:rPr>
+            </w:pPr>
+            <w:r>
+              <w:rPr>
+                <w:color w:val="FF0000"/>
                 <w:lang w:val="en-IN"/>
               </w:rPr>
               <w:t>06/09/2020</w:t>
@@ -856,11 +916,13 @@
             <w:pPr>
               <w:cnfStyle w:val="000000100000"/>
               <w:rPr>
-                <w:lang w:val="en-IN"/>
-              </w:rPr>
-            </w:pPr>
-            <w:r>
-              <w:rPr>
+                <w:color w:val="FF0000"/>
+                <w:lang w:val="en-IN"/>
+              </w:rPr>
+            </w:pPr>
+            <w:r>
+              <w:rPr>
+                <w:color w:val="FF0000"/>
                 <w:lang w:val="en-IN"/>
               </w:rPr>
               <w:t xml:space="preserve">ToolTip </w:t>
@@ -875,28 +937,73 @@
             <w:pPr>
               <w:cnfStyle w:val="000000100000"/>
               <w:rPr>
-                <w:lang w:val="en-IN"/>
-              </w:rPr>
-            </w:pPr>
-            <w:r>
-              <w:rPr>
-                <w:lang w:val="en-IN"/>
-              </w:rPr>
-              <w:t>1. Print tool tip displayed on Actitime ! symbol</w:t>
+                <w:color w:val="FF0000"/>
+                <w:lang w:val="en-IN"/>
+              </w:rPr>
+            </w:pPr>
+            <w:r>
+              <w:rPr>
+                <w:color w:val="FF0000"/>
+                <w:lang w:val="en-IN"/>
+              </w:rPr>
+              <w:t xml:space="preserve">1. Print tool tip displayed on </w:t>
+            </w:r>
+            <w:proofErr w:type="spellStart"/>
+            <w:proofErr w:type="gramStart"/>
+            <w:r>
+              <w:rPr>
+                <w:color w:val="FF0000"/>
+                <w:lang w:val="en-IN"/>
+              </w:rPr>
+              <w:t>Actitime</w:t>
+            </w:r>
+            <w:proofErr w:type="spellEnd"/>
+            <w:r>
+              <w:rPr>
+                <w:color w:val="FF0000"/>
+                <w:lang w:val="en-IN"/>
+              </w:rPr>
+              <w:t xml:space="preserve"> !</w:t>
+            </w:r>
+            <w:proofErr w:type="gramEnd"/>
+            <w:r>
+              <w:rPr>
+                <w:color w:val="FF0000"/>
+                <w:lang w:val="en-IN"/>
+              </w:rPr>
+              <w:t xml:space="preserve"> symbol</w:t>
             </w:r>
           </w:p>
           <w:p>
             <w:pPr>
               <w:cnfStyle w:val="000000100000"/>
               <w:rPr>
-                <w:lang w:val="en-IN"/>
-              </w:rPr>
-            </w:pPr>
-            <w:r>
-              <w:rPr>
-                <w:lang w:val="en-IN"/>
-              </w:rPr>
-              <w:t>2. Flipkart app OR any of your choice</w:t>
+                <w:color w:val="FF0000"/>
+                <w:lang w:val="en-IN"/>
+              </w:rPr>
+            </w:pPr>
+            <w:r>
+              <w:rPr>
+                <w:color w:val="FF0000"/>
+                <w:lang w:val="en-IN"/>
+              </w:rPr>
+              <w:t xml:space="preserve">2. </w:t>
+            </w:r>
+            <w:proofErr w:type="spellStart"/>
+            <w:r>
+              <w:rPr>
+                <w:color w:val="FF0000"/>
+                <w:lang w:val="en-IN"/>
+              </w:rPr>
+              <w:t>Flipkart</w:t>
+            </w:r>
+            <w:proofErr w:type="spellEnd"/>
+            <w:r>
+              <w:rPr>
+                <w:color w:val="FF0000"/>
+                <w:lang w:val="en-IN"/>
+              </w:rPr>
+              <w:t xml:space="preserve"> app OR any of your choice</w:t>
             </w:r>
           </w:p>
         </w:tc>
@@ -908,6 +1015,7 @@
             <w:pPr>
               <w:cnfStyle w:val="000000100000"/>
               <w:rPr>
+                <w:color w:val="FF0000"/>
                 <w:lang w:val="en-IN"/>
               </w:rPr>
             </w:pPr>
@@ -921,6 +1029,7 @@
             <w:pPr>
               <w:cnfStyle w:val="000000100000"/>
               <w:rPr>
+                <w:color w:val="FF0000"/>
                 <w:lang w:val="en-IN"/>
               </w:rPr>
             </w:pPr>
@@ -934,6 +1043,395 @@
             <w:pPr>
               <w:cnfStyle w:val="000000100000"/>
               <w:rPr>
+                <w:color w:val="FF0000"/>
+                <w:lang w:val="en-IN"/>
+              </w:rPr>
+            </w:pPr>
+          </w:p>
+        </w:tc>
+      </w:tr>
+      <w:tr>
+        <w:trPr>
+          <w:trHeight w:val="248"/>
+        </w:trPr>
+        <w:tc>
+          <w:tcPr>
+            <w:cnfStyle w:val="001000000000"/>
+            <w:tcW w:w="1700" w:type="dxa"/>
+          </w:tcPr>
+          <w:p>
+            <w:pPr>
+              <w:rPr>
+                <w:color w:val="0F243E" w:themeColor="text2" w:themeShade="80"/>
+                <w:lang w:val="en-IN"/>
+              </w:rPr>
+            </w:pPr>
+            <w:r>
+              <w:rPr>
+                <w:color w:val="0F243E" w:themeColor="text2" w:themeShade="80"/>
+                <w:lang w:val="en-IN"/>
+              </w:rPr>
+              <w:t>19/09/2020</w:t>
+            </w:r>
+          </w:p>
+        </w:tc>
+        <w:tc>
+          <w:tcPr>
+            <w:tcW w:w="1606" w:type="dxa"/>
+          </w:tcPr>
+          <w:p>
+            <w:pPr>
+              <w:cnfStyle w:val="000000000000"/>
+              <w:rPr>
+                <w:color w:val="0F243E" w:themeColor="text2" w:themeShade="80"/>
+                <w:lang w:val="en-IN"/>
+              </w:rPr>
+            </w:pPr>
+            <w:proofErr w:type="spellStart"/>
+            <w:r>
+              <w:rPr>
+                <w:color w:val="0F243E" w:themeColor="text2" w:themeShade="80"/>
+                <w:lang w:val="en-IN"/>
+              </w:rPr>
+              <w:t>FluentWait</w:t>
+            </w:r>
+            <w:proofErr w:type="spellEnd"/>
+          </w:p>
+        </w:tc>
+        <w:tc>
+          <w:tcPr>
+            <w:tcW w:w="3851" w:type="dxa"/>
+          </w:tcPr>
+          <w:p>
+            <w:pPr>
+              <w:cnfStyle w:val="000000000000"/>
+              <w:rPr>
+                <w:color w:val="0F243E" w:themeColor="text2" w:themeShade="80"/>
+                <w:lang w:val="en-IN"/>
+              </w:rPr>
+            </w:pPr>
+            <w:r>
+              <w:rPr>
+                <w:color w:val="0F243E" w:themeColor="text2" w:themeShade="80"/>
+                <w:lang w:val="en-IN"/>
+              </w:rPr>
+              <w:t xml:space="preserve">1. Implement </w:t>
+            </w:r>
+            <w:proofErr w:type="spellStart"/>
+            <w:r>
+              <w:rPr>
+                <w:color w:val="0F243E" w:themeColor="text2" w:themeShade="80"/>
+                <w:lang w:val="en-IN"/>
+              </w:rPr>
+              <w:t>FluentWait</w:t>
+            </w:r>
+            <w:proofErr w:type="spellEnd"/>
+            <w:r>
+              <w:rPr>
+                <w:color w:val="0F243E" w:themeColor="text2" w:themeShade="80"/>
+                <w:lang w:val="en-IN"/>
+              </w:rPr>
+              <w:t xml:space="preserve"> for customer creation toast message</w:t>
+            </w:r>
+          </w:p>
+        </w:tc>
+        <w:tc>
+          <w:tcPr>
+            <w:tcW w:w="1278" w:type="dxa"/>
+          </w:tcPr>
+          <w:p>
+            <w:pPr>
+              <w:cnfStyle w:val="000000000000"/>
+              <w:rPr>
+                <w:color w:val="FF0000"/>
+                <w:lang w:val="en-IN"/>
+              </w:rPr>
+            </w:pPr>
+            <w:r>
+              <w:rPr>
+                <w:color w:val="FF0000"/>
+                <w:lang w:val="en-IN"/>
+              </w:rPr>
+              <w:t>20/092020</w:t>
+            </w:r>
+          </w:p>
+        </w:tc>
+        <w:tc>
+          <w:tcPr>
+            <w:tcW w:w="1672" w:type="dxa"/>
+          </w:tcPr>
+          <w:p>
+            <w:pPr>
+              <w:cnfStyle w:val="000000000000"/>
+              <w:rPr>
+                <w:color w:val="FF0000"/>
+                <w:lang w:val="en-IN"/>
+              </w:rPr>
+            </w:pPr>
+          </w:p>
+        </w:tc>
+        <w:tc>
+          <w:tcPr>
+            <w:tcW w:w="265" w:type="dxa"/>
+          </w:tcPr>
+          <w:p>
+            <w:pPr>
+              <w:cnfStyle w:val="000000000000"/>
+              <w:rPr>
+                <w:color w:val="FF0000"/>
+                <w:lang w:val="en-IN"/>
+              </w:rPr>
+            </w:pPr>
+          </w:p>
+        </w:tc>
+      </w:tr>
+      <w:tr>
+        <w:trPr>
+          <w:cnfStyle w:val="000000100000"/>
+          <w:trHeight w:val="248"/>
+        </w:trPr>
+        <w:tc>
+          <w:tcPr>
+            <w:cnfStyle w:val="001000000000"/>
+            <w:tcW w:w="1700" w:type="dxa"/>
+          </w:tcPr>
+          <w:p>
+            <w:pPr>
+              <w:rPr>
+                <w:color w:val="0F243E" w:themeColor="text2" w:themeShade="80"/>
+                <w:lang w:val="en-IN"/>
+              </w:rPr>
+            </w:pPr>
+            <w:r>
+              <w:rPr>
+                <w:color w:val="0F243E" w:themeColor="text2" w:themeShade="80"/>
+                <w:lang w:val="en-IN"/>
+              </w:rPr>
+              <w:t>19/09/2020</w:t>
+            </w:r>
+          </w:p>
+        </w:tc>
+        <w:tc>
+          <w:tcPr>
+            <w:tcW w:w="1606" w:type="dxa"/>
+          </w:tcPr>
+          <w:p>
+            <w:pPr>
+              <w:cnfStyle w:val="000000100000"/>
+              <w:rPr>
+                <w:color w:val="0F243E" w:themeColor="text2" w:themeShade="80"/>
+                <w:lang w:val="en-IN"/>
+              </w:rPr>
+            </w:pPr>
+            <w:r>
+              <w:rPr>
+                <w:color w:val="0F243E" w:themeColor="text2" w:themeShade="80"/>
+                <w:lang w:val="en-IN"/>
+              </w:rPr>
+              <w:t>Actions</w:t>
+            </w:r>
+          </w:p>
+        </w:tc>
+        <w:tc>
+          <w:tcPr>
+            <w:tcW w:w="3851" w:type="dxa"/>
+          </w:tcPr>
+          <w:p>
+            <w:pPr>
+              <w:cnfStyle w:val="000000100000"/>
+              <w:rPr>
+                <w:color w:val="0F243E" w:themeColor="text2" w:themeShade="80"/>
+                <w:lang w:val="en-IN"/>
+              </w:rPr>
+            </w:pPr>
+            <w:r>
+              <w:rPr>
+                <w:color w:val="0F243E" w:themeColor="text2" w:themeShade="80"/>
+                <w:lang w:val="en-IN"/>
+              </w:rPr>
+              <w:t xml:space="preserve">Enhance </w:t>
+            </w:r>
+            <w:proofErr w:type="spellStart"/>
+            <w:r>
+              <w:rPr>
+                <w:color w:val="0F243E" w:themeColor="text2" w:themeShade="80"/>
+                <w:lang w:val="en-IN"/>
+              </w:rPr>
+              <w:t>FlipKart</w:t>
+            </w:r>
+            <w:proofErr w:type="spellEnd"/>
+            <w:r>
+              <w:rPr>
+                <w:color w:val="0F243E" w:themeColor="text2" w:themeShade="80"/>
+                <w:lang w:val="en-IN"/>
+              </w:rPr>
+              <w:t xml:space="preserve"> </w:t>
+            </w:r>
+            <w:proofErr w:type="spellStart"/>
+            <w:r>
+              <w:rPr>
+                <w:color w:val="0F243E" w:themeColor="text2" w:themeShade="80"/>
+                <w:lang w:val="en-IN"/>
+              </w:rPr>
+              <w:t>MouseMovement</w:t>
+            </w:r>
+            <w:proofErr w:type="spellEnd"/>
+            <w:r>
+              <w:rPr>
+                <w:color w:val="0F243E" w:themeColor="text2" w:themeShade="80"/>
+                <w:lang w:val="en-IN"/>
+              </w:rPr>
+              <w:t xml:space="preserve"> operation to print all the items once you move the mouse cursor</w:t>
+            </w:r>
+          </w:p>
+        </w:tc>
+        <w:tc>
+          <w:tcPr>
+            <w:tcW w:w="1278" w:type="dxa"/>
+          </w:tcPr>
+          <w:p>
+            <w:pPr>
+              <w:cnfStyle w:val="000000100000"/>
+              <w:rPr>
+                <w:color w:val="FF0000"/>
+                <w:lang w:val="en-IN"/>
+              </w:rPr>
+            </w:pPr>
+          </w:p>
+        </w:tc>
+        <w:tc>
+          <w:tcPr>
+            <w:tcW w:w="1672" w:type="dxa"/>
+          </w:tcPr>
+          <w:p>
+            <w:pPr>
+              <w:cnfStyle w:val="000000100000"/>
+              <w:rPr>
+                <w:color w:val="FF0000"/>
+                <w:lang w:val="en-IN"/>
+              </w:rPr>
+            </w:pPr>
+          </w:p>
+        </w:tc>
+        <w:tc>
+          <w:tcPr>
+            <w:tcW w:w="265" w:type="dxa"/>
+          </w:tcPr>
+          <w:p>
+            <w:pPr>
+              <w:cnfStyle w:val="000000100000"/>
+              <w:rPr>
+                <w:color w:val="FF0000"/>
+                <w:lang w:val="en-IN"/>
+              </w:rPr>
+            </w:pPr>
+          </w:p>
+        </w:tc>
+      </w:tr>
+      <w:tr>
+        <w:trPr>
+          <w:trHeight w:val="248"/>
+        </w:trPr>
+        <w:tc>
+          <w:tcPr>
+            <w:cnfStyle w:val="001000000000"/>
+            <w:tcW w:w="1700" w:type="dxa"/>
+          </w:tcPr>
+          <w:p>
+            <w:pPr>
+              <w:rPr>
+                <w:color w:val="0F243E" w:themeColor="text2" w:themeShade="80"/>
+                <w:lang w:val="en-IN"/>
+              </w:rPr>
+            </w:pPr>
+            <w:r>
+              <w:rPr>
+                <w:color w:val="0F243E" w:themeColor="text2" w:themeShade="80"/>
+                <w:lang w:val="en-IN"/>
+              </w:rPr>
+              <w:t>19/09/2020</w:t>
+            </w:r>
+          </w:p>
+        </w:tc>
+        <w:tc>
+          <w:tcPr>
+            <w:tcW w:w="1606" w:type="dxa"/>
+          </w:tcPr>
+          <w:p>
+            <w:pPr>
+              <w:cnfStyle w:val="000000000000"/>
+              <w:rPr>
+                <w:color w:val="0F243E" w:themeColor="text2" w:themeShade="80"/>
+                <w:lang w:val="en-IN"/>
+              </w:rPr>
+            </w:pPr>
+            <w:r>
+              <w:rPr>
+                <w:color w:val="0F243E" w:themeColor="text2" w:themeShade="80"/>
+                <w:lang w:val="en-IN"/>
+              </w:rPr>
+              <w:t>Actions</w:t>
+            </w:r>
+          </w:p>
+        </w:tc>
+        <w:tc>
+          <w:tcPr>
+            <w:tcW w:w="3851" w:type="dxa"/>
+          </w:tcPr>
+          <w:p>
+            <w:pPr>
+              <w:cnfStyle w:val="000000000000"/>
+              <w:rPr>
+                <w:color w:val="0F243E" w:themeColor="text2" w:themeShade="80"/>
+                <w:lang w:val="en-IN"/>
+              </w:rPr>
+            </w:pPr>
+            <w:r>
+              <w:rPr>
+                <w:color w:val="0F243E" w:themeColor="text2" w:themeShade="80"/>
+                <w:lang w:val="en-IN"/>
+              </w:rPr>
+              <w:t>https://jqueryui.com/draggable/</w:t>
+            </w:r>
+          </w:p>
+        </w:tc>
+        <w:tc>
+          <w:tcPr>
+            <w:tcW w:w="1278" w:type="dxa"/>
+          </w:tcPr>
+          <w:p>
+            <w:pPr>
+              <w:cnfStyle w:val="000000000000"/>
+              <w:rPr>
+                <w:color w:val="FF0000"/>
+                <w:lang w:val="en-IN"/>
+              </w:rPr>
+            </w:pPr>
+          </w:p>
+        </w:tc>
+        <w:tc>
+          <w:tcPr>
+            <w:tcW w:w="1672" w:type="dxa"/>
+          </w:tcPr>
+          <w:p>
+            <w:pPr>
+              <w:cnfStyle w:val="000000000000"/>
+              <w:rPr>
+                <w:color w:val="FF0000"/>
+                <w:lang w:val="en-IN"/>
+              </w:rPr>
+            </w:pPr>
+          </w:p>
+        </w:tc>
+        <w:tc>
+          <w:tcPr>
+            <w:tcW w:w="265" w:type="dxa"/>
+          </w:tcPr>
+          <w:p>
+            <w:pPr>
+              <w:cnfStyle w:val="000000000000"/>
+              <w:rPr>
+                <w:color w:val="FF0000"/>
                 <w:lang w:val="en-IN"/>
               </w:rPr>
             </w:pPr>
@@ -944,6 +1442,7 @@
     <w:p>
       <w:pPr>
         <w:rPr>
+          <w:color w:val="FF0000"/>
           <w:lang w:val="en-IN"/>
         </w:rPr>
       </w:pPr>

</xml_diff>